<commit_message>
adding murkyFramework namespace to all files...
</commit_message>
<xml_diff>
--- a/project info.docx
+++ b/project info.docx
@@ -16,19 +16,30 @@
         <w:contextualSpacing/>
       </w:pPr>
       <w:r>
-        <w:t xml:space="preserve">Think about ease of </w:t>
-      </w:r>
-      <w:proofErr w:type="spellStart"/>
-      <w:r>
-        <w:t>chang</w:t>
+        <w:t>Think about ease of chang</w:t>
       </w:r>
       <w:r>
         <w:t>e</w:t>
       </w:r>
       <w:r>
-        <w:t>abilty</w:t>
-      </w:r>
-      <w:proofErr w:type="spellEnd"/>
+        <w:t>abilty.</w:t>
+      </w:r>
+    </w:p>
+    <w:p>
+      <w:pPr>
+        <w:contextualSpacing/>
+      </w:pPr>
+      <w:r>
+        <w:t xml:space="preserve">Prioritise decisions. </w:t>
+      </w:r>
+    </w:p>
+    <w:p>
+      <w:pPr>
+        <w:contextualSpacing/>
+      </w:pPr>
+      <w:r>
+        <w:t>Cross platform development</w:t>
+      </w:r>
       <w:r>
         <w:t>.</w:t>
       </w:r>
@@ -38,25 +49,6 @@
         <w:contextualSpacing/>
       </w:pPr>
       <w:r>
-        <w:t xml:space="preserve">Prioritise decisions. </w:t>
-      </w:r>
-    </w:p>
-    <w:p>
-      <w:pPr>
-        <w:contextualSpacing/>
-      </w:pPr>
-      <w:r>
-        <w:t>Cross platform development</w:t>
-      </w:r>
-      <w:r>
-        <w:t>.</w:t>
-      </w:r>
-    </w:p>
-    <w:p>
-      <w:pPr>
-        <w:contextualSpacing/>
-      </w:pPr>
-      <w:r>
         <w:t>Multi-threading.</w:t>
       </w:r>
     </w:p>
@@ -65,23 +57,7 @@
         <w:contextualSpacing/>
       </w:pPr>
       <w:r>
-        <w:t xml:space="preserve">Keep as much as possible out of project/solution file:  decoupling from Visual Studio to </w:t>
-      </w:r>
-      <w:proofErr w:type="spellStart"/>
-      <w:r>
-        <w:t>aloow</w:t>
-      </w:r>
-      <w:proofErr w:type="spellEnd"/>
-      <w:r>
-        <w:t xml:space="preserve"> </w:t>
-      </w:r>
-      <w:proofErr w:type="spellStart"/>
-      <w:r>
-        <w:t>easr</w:t>
-      </w:r>
-      <w:proofErr w:type="spellEnd"/>
-      <w:r>
-        <w:t xml:space="preserve"> of using different tools.</w:t>
+        <w:t>Keep as much as possible out of project/solution file:  decoupling from Visual Studio to aloow easr of using different tools.</w:t>
       </w:r>
     </w:p>
     <w:p>
@@ -91,34 +67,21 @@
       <w:r>
         <w:t xml:space="preserve">For consistency file referenced from </w:t>
       </w:r>
-      <w:proofErr w:type="spellStart"/>
-      <w:r>
-        <w:t>MurkyDev</w:t>
-      </w:r>
-      <w:proofErr w:type="spellEnd"/>
-      <w:r>
-        <w:t>.</w:t>
-      </w:r>
-    </w:p>
-    <w:p>
-      <w:pPr>
-        <w:contextualSpacing/>
-      </w:pPr>
-    </w:p>
-    <w:p>
-      <w:pPr>
-        <w:contextualSpacing/>
-      </w:pPr>
-      <w:r>
-        <w:t xml:space="preserve">Motivation for compiling with both MS </w:t>
-      </w:r>
-      <w:proofErr w:type="spellStart"/>
-      <w:r>
-        <w:t>vc</w:t>
-      </w:r>
-      <w:proofErr w:type="spellEnd"/>
-      <w:r>
-        <w:t>++ and Intel: Different diagnostics/static analysers/debuggers. Verify potential compiler bugs for sanity.</w:t>
+      <w:r>
+        <w:t>MurkyDev.</w:t>
+      </w:r>
+    </w:p>
+    <w:p>
+      <w:pPr>
+        <w:contextualSpacing/>
+      </w:pPr>
+    </w:p>
+    <w:p>
+      <w:pPr>
+        <w:contextualSpacing/>
+      </w:pPr>
+      <w:r>
+        <w:t>Motivation for compiling with both MS vc++ and Intel: Different diagnostics/static analysers/debuggers. Verify potential compiler bugs for sanity.</w:t>
       </w:r>
     </w:p>
     <w:p>
@@ -134,13 +97,8 @@
       <w:pPr>
         <w:contextualSpacing/>
       </w:pPr>
-      <w:proofErr w:type="spellStart"/>
-      <w:r>
-        <w:t>Vs</w:t>
-      </w:r>
-      <w:proofErr w:type="spellEnd"/>
-      <w:r>
-        <w:t>:</w:t>
+      <w:r>
+        <w:t>Vs:</w:t>
       </w:r>
       <w:r>
         <w:t xml:space="preserve"> new win32 app, empty project.</w:t>
@@ -204,21 +162,10 @@
         <w:rPr>
           <w:b/>
         </w:rPr>
-        <w:t>project/</w:t>
-      </w:r>
-      <w:proofErr w:type="gramStart"/>
-      <w:r>
-        <w:rPr>
-          <w:b/>
-        </w:rPr>
-        <w:t>solution</w:t>
-      </w:r>
-      <w:r>
-        <w:t xml:space="preserve">  file</w:t>
-      </w:r>
-      <w:proofErr w:type="gramEnd"/>
-      <w:r>
-        <w:t xml:space="preserve"> t</w:t>
+        <w:t>project/solution</w:t>
+      </w:r>
+      <w:r>
+        <w:t xml:space="preserve">  file t</w:t>
       </w:r>
       <w:r>
         <w:t>o development  root “../../../</w:t>
@@ -237,15 +184,7 @@
         <w:contextualSpacing/>
       </w:pPr>
       <w:r>
-        <w:t>Get both opengl32.libs. There are two</w:t>
-      </w:r>
-      <w:proofErr w:type="gramStart"/>
-      <w:r>
-        <w:t>:64</w:t>
-      </w:r>
-      <w:proofErr w:type="gramEnd"/>
-      <w:r>
-        <w:t xml:space="preserve"> bit, 32bit. Add to additional libs.</w:t>
+        <w:t>Get both opengl32.libs. There are two:64 bit, 32bit. Add to additional libs.</w:t>
       </w:r>
     </w:p>
     <w:p>
@@ -262,45 +201,13 @@
         <w:contextualSpacing/>
       </w:pPr>
       <w:r>
-        <w:t>(</w:t>
-      </w:r>
-      <w:proofErr w:type="gramStart"/>
-      <w:r>
-        <w:t>visual</w:t>
-      </w:r>
-      <w:proofErr w:type="gramEnd"/>
-      <w:r>
-        <w:t xml:space="preserve"> studio) project/</w:t>
-      </w:r>
-      <w:proofErr w:type="spellStart"/>
-      <w:r>
-        <w:t>murkyframework</w:t>
-      </w:r>
-      <w:proofErr w:type="spellEnd"/>
-      <w:r>
-        <w:t xml:space="preserve"> properties/configuration properties/</w:t>
-      </w:r>
-      <w:proofErr w:type="spellStart"/>
-      <w:r>
-        <w:t>c++</w:t>
-      </w:r>
-      <w:proofErr w:type="spellEnd"/>
-      <w:r>
-        <w:t>/</w:t>
+        <w:t>(visual studio) project/murkyframework properties/configuration properties/c++/</w:t>
       </w:r>
       <w:r>
         <w:t>additional</w:t>
       </w:r>
       <w:r>
-        <w:t xml:space="preserve"> include </w:t>
-      </w:r>
-      <w:proofErr w:type="spellStart"/>
-      <w:r>
-        <w:t>dir</w:t>
-      </w:r>
-      <w:proofErr w:type="spellEnd"/>
-      <w:r>
-        <w:t>…</w:t>
+        <w:t xml:space="preserve"> include dir…</w:t>
       </w:r>
     </w:p>
     <w:p>
@@ -316,15 +223,7 @@
         <w:t>../</w:t>
       </w:r>
       <w:r>
-        <w:t>../../</w:t>
-      </w:r>
-      <w:proofErr w:type="spellStart"/>
-      <w:r>
-        <w:t>murkyFramework</w:t>
-      </w:r>
-      <w:proofErr w:type="spellEnd"/>
-      <w:r>
-        <w:t>/</w:t>
+        <w:t>../../murkyFramework/</w:t>
       </w:r>
       <w:r>
         <w:t>include</w:t>
@@ -346,15 +245,7 @@
         <w:contextualSpacing/>
       </w:pPr>
       <w:r>
-        <w:t>../../../external/</w:t>
-      </w:r>
-      <w:proofErr w:type="spellStart"/>
-      <w:r>
-        <w:t>glew</w:t>
-      </w:r>
-      <w:proofErr w:type="spellEnd"/>
-      <w:r>
-        <w:t>/include</w:t>
+        <w:t>../../../external/glew/include</w:t>
       </w:r>
     </w:p>
     <w:p>
@@ -379,23 +270,7 @@
         <w:contextualSpacing/>
       </w:pPr>
       <w:r>
-        <w:t>(</w:t>
-      </w:r>
-      <w:proofErr w:type="gramStart"/>
-      <w:r>
-        <w:t>visual</w:t>
-      </w:r>
-      <w:proofErr w:type="gramEnd"/>
-      <w:r>
-        <w:t xml:space="preserve"> studio) project/</w:t>
-      </w:r>
-      <w:proofErr w:type="spellStart"/>
-      <w:r>
-        <w:t>murkyframework</w:t>
-      </w:r>
-      <w:proofErr w:type="spellEnd"/>
-      <w:r>
-        <w:t xml:space="preserve"> properties/configuration properties/l</w:t>
+        <w:t>(visual studio) project/murkyframework properties/configuration properties/l</w:t>
       </w:r>
       <w:r>
         <w:t>inker/general/additional…</w:t>
@@ -411,23 +286,7 @@
         <w:contextualSpacing/>
       </w:pPr>
       <w:r>
-        <w:t>(</w:t>
-      </w:r>
-      <w:proofErr w:type="gramStart"/>
-      <w:r>
-        <w:t>visual</w:t>
-      </w:r>
-      <w:proofErr w:type="gramEnd"/>
-      <w:r>
-        <w:t xml:space="preserve"> studio) project/</w:t>
-      </w:r>
-      <w:proofErr w:type="spellStart"/>
-      <w:r>
-        <w:t>murkyframework</w:t>
-      </w:r>
-      <w:proofErr w:type="spellEnd"/>
-      <w:r>
-        <w:t xml:space="preserve"> properties/configuration properties/linker/input/additional…</w:t>
+        <w:t>(visual studio) project/murkyframework properties/configuration properties/linker/input/additional…</w:t>
       </w:r>
     </w:p>
     <w:p>
@@ -468,18 +327,8 @@
         <w:contextualSpacing/>
       </w:pPr>
       <w:r>
-        <w:t xml:space="preserve">To remove Boost/Visual Studio </w:t>
-      </w:r>
-      <w:proofErr w:type="spellStart"/>
-      <w:r>
-        <w:t>paranosis</w:t>
-      </w:r>
-      <w:proofErr w:type="spellEnd"/>
-      <w:r>
-        <w:t xml:space="preserve">: </w:t>
-      </w:r>
-      <w:bookmarkStart w:id="0" w:name="_GoBack"/>
-      <w:bookmarkEnd w:id="0"/>
+        <w:t xml:space="preserve">To remove Boost/Visual Studio paranosis: </w:t>
+      </w:r>
       <w:r>
         <w:rPr>
           <w:rFonts w:ascii="Helvetica" w:hAnsi="Helvetica" w:cs="Helvetica"/>
@@ -488,17 +337,7 @@
           <w:szCs w:val="20"/>
           <w:shd w:val="clear" w:color="auto" w:fill="FFFFFF"/>
         </w:rPr>
-        <w:t>_SCL_SECURE_NO_WARNINGS</w:t>
-      </w:r>
-      <w:r>
-        <w:rPr>
-          <w:rFonts w:ascii="Helvetica" w:hAnsi="Helvetica" w:cs="Helvetica"/>
-          <w:color w:val="222222"/>
-          <w:sz w:val="20"/>
-          <w:szCs w:val="20"/>
-          <w:shd w:val="clear" w:color="auto" w:fill="FFFFFF"/>
-        </w:rPr>
-        <w:t xml:space="preserve"> </w:t>
+        <w:t xml:space="preserve">_SCL_SECURE_NO_WARNINGS </w:t>
       </w:r>
     </w:p>
     <w:p>
@@ -525,15 +364,7 @@
         <w:contextualSpacing/>
       </w:pPr>
       <w:r>
-        <w:t>&lt;</w:t>
-      </w:r>
-      <w:proofErr w:type="gramStart"/>
-      <w:r>
-        <w:t>include</w:t>
-      </w:r>
-      <w:proofErr w:type="gramEnd"/>
-      <w:r>
-        <w:t xml:space="preserve">&gt; </w:t>
+        <w:t xml:space="preserve">&lt;include&gt; </w:t>
       </w:r>
       <w:r>
         <w:tab/>
@@ -551,17 +382,7 @@
         <w:contextualSpacing/>
       </w:pPr>
       <w:r>
-        <w:t>&lt;</w:t>
-      </w:r>
-      <w:proofErr w:type="spellStart"/>
-      <w:proofErr w:type="gramStart"/>
-      <w:r>
-        <w:t>src</w:t>
-      </w:r>
-      <w:proofErr w:type="spellEnd"/>
-      <w:proofErr w:type="gramEnd"/>
-      <w:r>
-        <w:t xml:space="preserve">&gt; </w:t>
+        <w:t xml:space="preserve">&lt;src&gt; </w:t>
       </w:r>
     </w:p>
     <w:p>
@@ -570,15 +391,7 @@
         <w:contextualSpacing/>
       </w:pPr>
       <w:r>
-        <w:t>&lt;</w:t>
-      </w:r>
-      <w:proofErr w:type="gramStart"/>
-      <w:r>
-        <w:t>build</w:t>
-      </w:r>
-      <w:proofErr w:type="gramEnd"/>
-      <w:r>
-        <w:t>&gt;</w:t>
+        <w:t>&lt;build&gt;</w:t>
       </w:r>
     </w:p>
     <w:p>
@@ -596,168 +409,105 @@
         <w:rPr>
           <w:color w:val="E36C0A" w:themeColor="accent6" w:themeShade="BF"/>
         </w:rPr>
-        <w:t>.</w:t>
-      </w:r>
-      <w:proofErr w:type="spellStart"/>
+        <w:t>.vcproj</w:t>
+      </w:r>
       <w:r>
         <w:rPr>
           <w:color w:val="E36C0A" w:themeColor="accent6" w:themeShade="BF"/>
         </w:rPr>
-        <w:t>vcproj</w:t>
-      </w:r>
-      <w:proofErr w:type="spellEnd"/>
+        <w:t xml:space="preserve"> .sln</w:t>
+      </w:r>
+    </w:p>
+    <w:p>
+      <w:pPr>
+        <w:contextualSpacing/>
+      </w:pPr>
+    </w:p>
+    <w:p>
+      <w:pPr>
+        <w:contextualSpacing/>
+      </w:pPr>
+      <w:r>
+        <w:t>&lt;proj0&gt;</w:t>
+      </w:r>
+    </w:p>
+    <w:p>
+      <w:pPr>
+        <w:contextualSpacing/>
+      </w:pPr>
+      <w:r>
+        <w:tab/>
+        <w:t>&lt;bin&gt;</w:t>
+      </w:r>
+    </w:p>
+    <w:p>
+      <w:pPr>
+        <w:ind w:firstLine="720"/>
+        <w:contextualSpacing/>
+      </w:pPr>
+      <w:r>
+        <w:t>&lt;inc</w:t>
+      </w:r>
+      <w:r>
+        <w:t>lude</w:t>
+      </w:r>
+      <w:r>
+        <w:t xml:space="preserve">&gt; </w:t>
+      </w:r>
+      <w:r>
+        <w:tab/>
+      </w:r>
+      <w:r>
+        <w:tab/>
+      </w:r>
+      <w:r>
+        <w:tab/>
+      </w:r>
+    </w:p>
+    <w:p>
+      <w:pPr>
+        <w:ind w:firstLine="720"/>
+        <w:contextualSpacing/>
+      </w:pPr>
+      <w:r>
+        <w:t xml:space="preserve">&lt;src&gt; </w:t>
+      </w:r>
+    </w:p>
+    <w:p>
+      <w:pPr>
+        <w:ind w:firstLine="720"/>
+        <w:contextualSpacing/>
+      </w:pPr>
+      <w:r>
+        <w:t>&lt;b</w:t>
+      </w:r>
+      <w:r>
+        <w:t>uild&gt;</w:t>
+      </w:r>
+    </w:p>
+    <w:p>
+      <w:pPr>
+        <w:ind w:left="720" w:firstLine="720"/>
+        <w:contextualSpacing/>
+      </w:pPr>
+      <w:r>
+        <w:t>&lt;VS 2013&gt;</w:t>
+      </w:r>
+      <w:r>
+        <w:tab/>
+      </w:r>
       <w:r>
         <w:rPr>
           <w:color w:val="E36C0A" w:themeColor="accent6" w:themeShade="BF"/>
         </w:rPr>
-        <w:t xml:space="preserve"> .</w:t>
-      </w:r>
-      <w:proofErr w:type="spellStart"/>
+        <w:t>.vcproj</w:t>
+      </w:r>
       <w:r>
         <w:rPr>
           <w:color w:val="E36C0A" w:themeColor="accent6" w:themeShade="BF"/>
         </w:rPr>
-        <w:t>sln</w:t>
-      </w:r>
-      <w:proofErr w:type="spellEnd"/>
-    </w:p>
-    <w:p>
-      <w:pPr>
-        <w:contextualSpacing/>
-      </w:pPr>
-    </w:p>
-    <w:p>
-      <w:pPr>
-        <w:contextualSpacing/>
-      </w:pPr>
-      <w:r>
-        <w:t>&lt;proj0&gt;</w:t>
-      </w:r>
-    </w:p>
-    <w:p>
-      <w:pPr>
-        <w:contextualSpacing/>
-      </w:pPr>
-      <w:r>
-        <w:tab/>
-        <w:t>&lt;</w:t>
-      </w:r>
-      <w:proofErr w:type="gramStart"/>
-      <w:r>
-        <w:t>bin</w:t>
-      </w:r>
-      <w:proofErr w:type="gramEnd"/>
-      <w:r>
-        <w:t>&gt;</w:t>
-      </w:r>
-    </w:p>
-    <w:p>
-      <w:pPr>
-        <w:ind w:firstLine="720"/>
-        <w:contextualSpacing/>
-      </w:pPr>
-      <w:r>
-        <w:t>&lt;</w:t>
-      </w:r>
-      <w:proofErr w:type="gramStart"/>
-      <w:r>
-        <w:t>inc</w:t>
-      </w:r>
-      <w:r>
-        <w:t>lude</w:t>
-      </w:r>
-      <w:proofErr w:type="gramEnd"/>
-      <w:r>
-        <w:t xml:space="preserve">&gt; </w:t>
-      </w:r>
-      <w:r>
-        <w:tab/>
-      </w:r>
-      <w:r>
-        <w:tab/>
-      </w:r>
-      <w:r>
-        <w:tab/>
-      </w:r>
-    </w:p>
-    <w:p>
-      <w:pPr>
-        <w:ind w:firstLine="720"/>
-        <w:contextualSpacing/>
-      </w:pPr>
-      <w:r>
-        <w:t>&lt;</w:t>
-      </w:r>
-      <w:proofErr w:type="spellStart"/>
-      <w:proofErr w:type="gramStart"/>
-      <w:r>
-        <w:t>src</w:t>
-      </w:r>
-      <w:proofErr w:type="spellEnd"/>
-      <w:proofErr w:type="gramEnd"/>
-      <w:r>
-        <w:t xml:space="preserve">&gt; </w:t>
-      </w:r>
-    </w:p>
-    <w:p>
-      <w:pPr>
-        <w:ind w:firstLine="720"/>
-        <w:contextualSpacing/>
-      </w:pPr>
-      <w:r>
-        <w:t>&lt;</w:t>
-      </w:r>
-      <w:proofErr w:type="gramStart"/>
-      <w:r>
-        <w:t>b</w:t>
-      </w:r>
-      <w:r>
-        <w:t>uild</w:t>
-      </w:r>
-      <w:proofErr w:type="gramEnd"/>
-      <w:r>
-        <w:t>&gt;</w:t>
-      </w:r>
-    </w:p>
-    <w:p>
-      <w:pPr>
-        <w:ind w:left="720" w:firstLine="720"/>
-        <w:contextualSpacing/>
-      </w:pPr>
-      <w:r>
-        <w:t>&lt;VS 2013&gt;</w:t>
-      </w:r>
-      <w:r>
-        <w:tab/>
-      </w:r>
-      <w:r>
-        <w:rPr>
-          <w:color w:val="E36C0A" w:themeColor="accent6" w:themeShade="BF"/>
-        </w:rPr>
-        <w:t>.</w:t>
-      </w:r>
-      <w:proofErr w:type="spellStart"/>
-      <w:r>
-        <w:rPr>
-          <w:color w:val="E36C0A" w:themeColor="accent6" w:themeShade="BF"/>
-        </w:rPr>
-        <w:t>vcproj</w:t>
-      </w:r>
-      <w:proofErr w:type="spellEnd"/>
-      <w:r>
-        <w:rPr>
-          <w:color w:val="E36C0A" w:themeColor="accent6" w:themeShade="BF"/>
-        </w:rPr>
-        <w:t xml:space="preserve"> .</w:t>
-      </w:r>
-      <w:proofErr w:type="spellStart"/>
-      <w:r>
-        <w:rPr>
-          <w:color w:val="E36C0A" w:themeColor="accent6" w:themeShade="BF"/>
-        </w:rPr>
-        <w:t>sln</w:t>
-      </w:r>
-      <w:proofErr w:type="spellEnd"/>
+        <w:t xml:space="preserve"> .sln</w:t>
+      </w:r>
     </w:p>
     <w:p>
       <w:pPr>
@@ -788,6 +538,16 @@
     <w:p>
       <w:r>
         <w:t>Classes start with caps apart from simple like u32, vec3.</w:t>
+      </w:r>
+    </w:p>
+    <w:p>
+      <w:r>
+        <w:t>Use namespaces and classes.</w:t>
+      </w:r>
+    </w:p>
+    <w:p>
+      <w:r>
+        <w:t>Namepsaces start with lower cse</w:t>
       </w:r>
     </w:p>
     <w:p>
@@ -816,19 +576,12 @@
     </w:p>
     <w:p>
       <w:r>
-        <w:t>Visual Studio with Visual Assist, Intel Studio, //</w:t>
-      </w:r>
-      <w:proofErr w:type="spellStart"/>
-      <w:r>
-        <w:t>Pvs</w:t>
-      </w:r>
-      <w:proofErr w:type="spellEnd"/>
-      <w:r>
-        <w:t xml:space="preserve"> Studio, </w:t>
-      </w:r>
-    </w:p>
-    <w:p/>
-    <w:p>
+        <w:t xml:space="preserve">Visual Studio with Visual Assist, Intel Studio, //Pvs Studio, </w:t>
+      </w:r>
+    </w:p>
+    <w:p>
+      <w:bookmarkStart w:id="0" w:name="_GoBack"/>
+      <w:bookmarkEnd w:id="0"/>
       <w:r>
         <w:t>Notepad++.</w:t>
       </w:r>
@@ -847,7 +600,6 @@
         <w:contextualSpacing/>
       </w:pPr>
       <w:hyperlink r:id="rId5" w:history="1">
-        <w:proofErr w:type="gramStart"/>
         <w:r>
           <w:rPr>
             <w:rStyle w:val="Hyperlink"/>
@@ -856,11 +608,7 @@
         </w:r>
       </w:hyperlink>
       <w:r>
-        <w:t xml:space="preserve"> :collection</w:t>
-      </w:r>
-      <w:proofErr w:type="gramEnd"/>
-      <w:r>
-        <w:t xml:space="preserve"> of projects</w:t>
+        <w:t xml:space="preserve"> :collection of projects</w:t>
       </w:r>
     </w:p>
     <w:p>
@@ -884,13 +632,8 @@
         <w:t>Header files refere</w:t>
       </w:r>
       <w:r>
-        <w:t xml:space="preserve">nced from root directory. </w:t>
-      </w:r>
-      <w:proofErr w:type="spellStart"/>
-      <w:r>
-        <w:t>MurkyDev</w:t>
-      </w:r>
-      <w:proofErr w:type="spellEnd"/>
+        <w:t>nced from root directory. MurkyDev</w:t>
+      </w:r>
     </w:p>
     <w:p>
       <w:pPr>
@@ -920,15 +663,8 @@
         <w:contextualSpacing/>
       </w:pPr>
       <w:r>
-        <w:t>$(</w:t>
-      </w:r>
-      <w:proofErr w:type="spellStart"/>
-      <w:r>
-        <w:t>SolutionDir</w:t>
-      </w:r>
-      <w:proofErr w:type="spellEnd"/>
-      <w:r>
-        <w:t>)\build</w:t>
+        <w:lastRenderedPageBreak/>
+        <w:t>$(SolutionDir)\build</w:t>
       </w:r>
       <w:r>
         <w:tab/>
@@ -940,28 +676,15 @@
         <w:contextualSpacing/>
       </w:pPr>
       <w:r>
-        <w:t>$(</w:t>
-      </w:r>
-      <w:proofErr w:type="spellStart"/>
-      <w:r>
-        <w:t>ProjectDir</w:t>
-      </w:r>
-      <w:proofErr w:type="spellEnd"/>
-      <w:r>
-        <w:t>)\build</w:t>
+        <w:t>$(ProjectDir)\build</w:t>
       </w:r>
       <w:r>
         <w:tab/>
         <w:t>Individual project files</w:t>
       </w:r>
       <w:r>
-        <w:t xml:space="preserve"> .</w:t>
-      </w:r>
-      <w:proofErr w:type="spellStart"/>
-      <w:r>
-        <w:t>vcxproj</w:t>
-      </w:r>
-      <w:proofErr w:type="spellEnd"/>
+        <w:t xml:space="preserve"> .vcxproj</w:t>
+      </w:r>
     </w:p>
     <w:p>
       <w:pPr>

</xml_diff>

<commit_message>
transori matrix instead of separate ori/trans
</commit_message>
<xml_diff>
--- a/project info.docx
+++ b/project info.docx
@@ -565,23 +565,45 @@
         </w:r>
       </w:hyperlink>
     </w:p>
-    <w:p/>
     <w:p>
       <w:pPr>
         <w:pStyle w:val="Heading1"/>
       </w:pPr>
       <w:r>
-        <w:t xml:space="preserve">Tools </w:t>
-      </w:r>
-    </w:p>
-    <w:p>
-      <w:r>
-        <w:t xml:space="preserve">Visual Studio with Visual Assist, Intel Studio, //Pvs Studio, </w:t>
-      </w:r>
-    </w:p>
-    <w:p>
+        <w:t>Maths</w:t>
+      </w:r>
+    </w:p>
+    <w:p>
+      <w:r>
+        <w:t>Vector rotation, performed (intuitively)left to right.</w:t>
+      </w:r>
+    </w:p>
+    <w:p>
+      <w:r>
+        <w:t>Ie M is an orthonormal base, muliplying R by v.x.</w:t>
+      </w:r>
       <w:bookmarkStart w:id="0" w:name="_GoBack"/>
       <w:bookmarkEnd w:id="0"/>
+    </w:p>
+    <w:p>
+      <w:r>
+        <w:t>v.M = v’</w:t>
+      </w:r>
+    </w:p>
+    <w:p>
+      <w:pPr>
+        <w:pStyle w:val="Heading1"/>
+      </w:pPr>
+      <w:r>
+        <w:t xml:space="preserve">Tools </w:t>
+      </w:r>
+    </w:p>
+    <w:p>
+      <w:r>
+        <w:t xml:space="preserve">Visual Studio with Visual Assist, Intel Studio, //Pvs Studio, </w:t>
+      </w:r>
+    </w:p>
+    <w:p>
       <w:r>
         <w:t>Notepad++.</w:t>
       </w:r>
@@ -629,6 +651,7 @@
         <w:contextualSpacing/>
       </w:pPr>
       <w:r>
+        <w:lastRenderedPageBreak/>
         <w:t>Header files refere</w:t>
       </w:r>
       <w:r>
@@ -663,7 +686,6 @@
         <w:contextualSpacing/>
       </w:pPr>
       <w:r>
-        <w:lastRenderedPageBreak/>
         <w:t>$(SolutionDir)\build</w:t>
       </w:r>
       <w:r>
@@ -766,15 +788,145 @@
       <w:pPr>
         <w:contextualSpacing/>
       </w:pPr>
-      <w:r>
-        <w:t>http://stackoverflow.com/questions/1398445/directory-structure-for-a-c-library</w:t>
-      </w:r>
-    </w:p>
-    <w:p>
-      <w:pPr>
-        <w:contextualSpacing/>
-      </w:pPr>
-    </w:p>
+      <w:hyperlink r:id="rId6" w:history="1">
+        <w:r>
+          <w:rPr>
+            <w:rStyle w:val="Hyperlink"/>
+          </w:rPr>
+          <w:t>http://stackoverflow.com/questions/1398445/directory-structure-for-a-c-library</w:t>
+        </w:r>
+      </w:hyperlink>
+    </w:p>
+    <w:p>
+      <w:pPr>
+        <w:contextualSpacing/>
+      </w:pPr>
+    </w:p>
+    <w:p>
+      <w:pPr>
+        <w:contextualSpacing/>
+      </w:pPr>
+      <w:r>
+        <w:t>Threading</w:t>
+      </w:r>
+    </w:p>
+    <w:tbl>
+      <w:tblPr>
+        <w:tblStyle w:val="TableGrid"/>
+        <w:tblW w:w="9436" w:type="dxa"/>
+        <w:tblLook w:val="04A0" w:firstRow="1" w:lastRow="0" w:firstColumn="1" w:lastColumn="0" w:noHBand="0" w:noVBand="1"/>
+      </w:tblPr>
+      <w:tblGrid>
+        <w:gridCol w:w="4718"/>
+        <w:gridCol w:w="4718"/>
+      </w:tblGrid>
+      <w:tr>
+        <w:trPr>
+          <w:trHeight w:val="727"/>
+        </w:trPr>
+        <w:tc>
+          <w:tcPr>
+            <w:tcW w:w="4718" w:type="dxa"/>
+          </w:tcPr>
+          <w:p>
+            <w:pPr>
+              <w:contextualSpacing/>
+            </w:pPr>
+            <w:r>
+              <w:t>Thread 0</w:t>
+            </w:r>
+          </w:p>
+          <w:p>
+            <w:pPr>
+              <w:contextualSpacing/>
+            </w:pPr>
+            <w:r>
+              <w:t>Graphics</w:t>
+            </w:r>
+          </w:p>
+        </w:tc>
+        <w:tc>
+          <w:tcPr>
+            <w:tcW w:w="4718" w:type="dxa"/>
+          </w:tcPr>
+          <w:p>
+            <w:pPr>
+              <w:contextualSpacing/>
+            </w:pPr>
+            <w:r>
+              <w:t>Thread 1</w:t>
+            </w:r>
+          </w:p>
+        </w:tc>
+      </w:tr>
+      <w:tr>
+        <w:trPr>
+          <w:trHeight w:val="4104"/>
+        </w:trPr>
+        <w:tc>
+          <w:tcPr>
+            <w:tcW w:w="4718" w:type="dxa"/>
+          </w:tcPr>
+          <w:p>
+            <w:pPr>
+              <w:contextualSpacing/>
+            </w:pPr>
+          </w:p>
+          <w:p>
+            <w:pPr>
+              <w:contextualSpacing/>
+            </w:pPr>
+          </w:p>
+          <w:p>
+            <w:pPr>
+              <w:contextualSpacing/>
+            </w:pPr>
+            <w:r>
+              <w:t>Gfx start pushing</w:t>
+            </w:r>
+          </w:p>
+          <w:p>
+            <w:pPr>
+              <w:contextualSpacing/>
+            </w:pPr>
+            <w:r>
+              <w:t>Gfx finish pushing</w:t>
+            </w:r>
+          </w:p>
+          <w:p>
+            <w:pPr>
+              <w:contextualSpacing/>
+            </w:pPr>
+          </w:p>
+        </w:tc>
+        <w:tc>
+          <w:tcPr>
+            <w:tcW w:w="4718" w:type="dxa"/>
+          </w:tcPr>
+          <w:p>
+            <w:pPr>
+              <w:contextualSpacing/>
+            </w:pPr>
+            <w:r>
+              <w:t xml:space="preserve">Input. </w:t>
+            </w:r>
+          </w:p>
+          <w:p>
+            <w:pPr>
+              <w:contextualSpacing/>
+            </w:pPr>
+            <w:r>
+              <w:t>Control</w:t>
+            </w:r>
+          </w:p>
+          <w:p>
+            <w:pPr>
+              <w:contextualSpacing/>
+            </w:pPr>
+          </w:p>
+        </w:tc>
+      </w:tr>
+    </w:tbl>
     <w:p>
       <w:pPr>
         <w:contextualSpacing/>
@@ -1295,6 +1447,25 @@
       <w:szCs w:val="26"/>
     </w:rPr>
   </w:style>
+  <w:style w:type="table" w:styleId="TableGrid">
+    <w:name w:val="Table Grid"/>
+    <w:basedOn w:val="TableNormal"/>
+    <w:uiPriority w:val="59"/>
+    <w:rsid w:val="00FA7C65"/>
+    <w:pPr>
+      <w:spacing w:after="0" w:line="240" w:lineRule="auto"/>
+    </w:pPr>
+    <w:tblPr>
+      <w:tblBorders>
+        <w:top w:val="single" w:sz="4" w:space="0" w:color="auto"/>
+        <w:left w:val="single" w:sz="4" w:space="0" w:color="auto"/>
+        <w:bottom w:val="single" w:sz="4" w:space="0" w:color="auto"/>
+        <w:right w:val="single" w:sz="4" w:space="0" w:color="auto"/>
+        <w:insideH w:val="single" w:sz="4" w:space="0" w:color="auto"/>
+        <w:insideV w:val="single" w:sz="4" w:space="0" w:color="auto"/>
+      </w:tblBorders>
+    </w:tblPr>
+  </w:style>
 </w:styles>
 </file>
 

</xml_diff>